<commit_message>
Adding 652 664 718
</commit_message>
<xml_diff>
--- a/IST652/Overview.docx
+++ b/IST652/Overview.docx
@@ -13,8 +13,303 @@
         <w:t>.</w:t>
       </w:r>
     </w:p>
+    <w:p>
+      <w:pPr>
+        <w:pStyle w:val="ListParagraph"/>
+        <w:numPr>
+          <w:ilvl w:val="0"/>
+          <w:numId w:val="3"/>
+        </w:numPr>
+      </w:pPr>
+      <w:r>
+        <w:t xml:space="preserve">Inputs – CSV files </w:t>
+      </w:r>
+      <w:r>
+        <w:t>containing the input files needed for the script</w:t>
+      </w:r>
+    </w:p>
+    <w:p>
+      <w:pPr>
+        <w:pStyle w:val="ListParagraph"/>
+        <w:numPr>
+          <w:ilvl w:val="0"/>
+          <w:numId w:val="3"/>
+        </w:numPr>
+      </w:pPr>
+      <w:r>
+        <w:t>Environment.yml file containing the anaconda environment settings and packages needed to run the classification script.</w:t>
+      </w:r>
+    </w:p>
+    <w:p>
+      <w:pPr>
+        <w:pStyle w:val="ListParagraph"/>
+        <w:numPr>
+          <w:ilvl w:val="0"/>
+          <w:numId w:val="3"/>
+        </w:numPr>
+      </w:pPr>
+      <w:r>
+        <w:t>Seshu_Miriyala_Final_Project.ipynb</w:t>
+      </w:r>
+      <w:r>
+        <w:t xml:space="preserve"> – Script to analyze the coffee </w:t>
+      </w:r>
+      <w:r>
+        <w:t>consumption</w:t>
+      </w:r>
+    </w:p>
+    <w:p>
+      <w:pPr>
+        <w:pStyle w:val="ListParagraph"/>
+        <w:numPr>
+          <w:ilvl w:val="0"/>
+          <w:numId w:val="3"/>
+        </w:numPr>
+      </w:pPr>
+      <w:r>
+        <w:t>Seshu_Miriyala_Project_Proposal.pdf</w:t>
+      </w:r>
+      <w:r>
+        <w:t xml:space="preserve"> – Project proposal file</w:t>
+      </w:r>
+    </w:p>
+    <w:p>
+      <w:pPr>
+        <w:pStyle w:val="ListParagraph"/>
+        <w:numPr>
+          <w:ilvl w:val="0"/>
+          <w:numId w:val="3"/>
+        </w:numPr>
+      </w:pPr>
+      <w:r>
+        <w:t>Seshu_Miriyala_Final_Project.pdf</w:t>
+      </w:r>
+      <w:r>
+        <w:t xml:space="preserve"> – Final report about the coffee consumption</w:t>
+      </w:r>
+    </w:p>
+    <w:p/>
+    <w:p>
+      <w:r>
+        <w:t>How to run the program?</w:t>
+      </w:r>
+    </w:p>
+    <w:p>
+      <w:pPr>
+        <w:pStyle w:val="ListParagraph"/>
+        <w:numPr>
+          <w:ilvl w:val="0"/>
+          <w:numId w:val="5"/>
+        </w:numPr>
+      </w:pPr>
+      <w:r>
+        <w:t>Clone the repo</w:t>
+      </w:r>
+    </w:p>
+    <w:p>
+      <w:pPr>
+        <w:pStyle w:val="ListParagraph"/>
+        <w:numPr>
+          <w:ilvl w:val="0"/>
+          <w:numId w:val="5"/>
+        </w:numPr>
+      </w:pPr>
+      <w:r>
+        <w:t>Open anaconda prompt and navigate to the IST6</w:t>
+      </w:r>
+      <w:r>
+        <w:t>52</w:t>
+      </w:r>
+      <w:r>
+        <w:t xml:space="preserve"> folder</w:t>
+      </w:r>
+    </w:p>
+    <w:p>
+      <w:pPr>
+        <w:pStyle w:val="ListParagraph"/>
+        <w:numPr>
+          <w:ilvl w:val="0"/>
+          <w:numId w:val="4"/>
+        </w:numPr>
+      </w:pPr>
+      <w:r>
+        <w:t>Creating anaconda environment:</w:t>
+      </w:r>
+    </w:p>
+    <w:p>
+      <w:pPr>
+        <w:pStyle w:val="ListParagraph"/>
+      </w:pPr>
+      <w:r>
+        <w:rPr>
+          <w:noProof/>
+        </w:rPr>
+        <w:drawing>
+          <wp:inline distT="0" distB="0" distL="0" distR="0" wp14:anchorId="41B35D67" wp14:editId="1913170E">
+            <wp:extent cx="4429125" cy="285750"/>
+            <wp:effectExtent l="0" t="0" r="9525" b="0"/>
+            <wp:docPr id="1" name="Picture 1"/>
+            <wp:cNvGraphicFramePr>
+              <a:graphicFrameLocks xmlns:a="http://schemas.openxmlformats.org/drawingml/2006/main" noChangeAspect="1"/>
+            </wp:cNvGraphicFramePr>
+            <a:graphic xmlns:a="http://schemas.openxmlformats.org/drawingml/2006/main">
+              <a:graphicData uri="http://schemas.openxmlformats.org/drawingml/2006/picture">
+                <pic:pic xmlns:pic="http://schemas.openxmlformats.org/drawingml/2006/picture">
+                  <pic:nvPicPr>
+                    <pic:cNvPr id="1" name=""/>
+                    <pic:cNvPicPr/>
+                  </pic:nvPicPr>
+                  <pic:blipFill>
+                    <a:blip r:embed="rId8"/>
+                    <a:stretch>
+                      <a:fillRect/>
+                    </a:stretch>
+                  </pic:blipFill>
+                  <pic:spPr>
+                    <a:xfrm>
+                      <a:off x="0" y="0"/>
+                      <a:ext cx="4429125" cy="285750"/>
+                    </a:xfrm>
+                    <a:prstGeom prst="rect">
+                      <a:avLst/>
+                    </a:prstGeom>
+                  </pic:spPr>
+                </pic:pic>
+              </a:graphicData>
+            </a:graphic>
+          </wp:inline>
+        </w:drawing>
+      </w:r>
+    </w:p>
+    <w:p>
+      <w:pPr>
+        <w:pStyle w:val="ListParagraph"/>
+        <w:numPr>
+          <w:ilvl w:val="0"/>
+          <w:numId w:val="4"/>
+        </w:numPr>
+      </w:pPr>
+      <w:r>
+        <w:t>Activate the environment</w:t>
+      </w:r>
+    </w:p>
+    <w:p>
+      <w:pPr>
+        <w:pStyle w:val="ListParagraph"/>
+      </w:pPr>
+      <w:r>
+        <w:rPr>
+          <w:noProof/>
+        </w:rPr>
+        <w:drawing>
+          <wp:inline distT="0" distB="0" distL="0" distR="0" wp14:anchorId="6D0F3F84" wp14:editId="7D0489A9">
+            <wp:extent cx="3238500" cy="247650"/>
+            <wp:effectExtent l="0" t="0" r="0" b="0"/>
+            <wp:docPr id="4" name="Picture 4"/>
+            <wp:cNvGraphicFramePr>
+              <a:graphicFrameLocks xmlns:a="http://schemas.openxmlformats.org/drawingml/2006/main" noChangeAspect="1"/>
+            </wp:cNvGraphicFramePr>
+            <a:graphic xmlns:a="http://schemas.openxmlformats.org/drawingml/2006/main">
+              <a:graphicData uri="http://schemas.openxmlformats.org/drawingml/2006/picture">
+                <pic:pic xmlns:pic="http://schemas.openxmlformats.org/drawingml/2006/picture">
+                  <pic:nvPicPr>
+                    <pic:cNvPr id="1" name=""/>
+                    <pic:cNvPicPr/>
+                  </pic:nvPicPr>
+                  <pic:blipFill>
+                    <a:blip r:embed="rId9"/>
+                    <a:stretch>
+                      <a:fillRect/>
+                    </a:stretch>
+                  </pic:blipFill>
+                  <pic:spPr>
+                    <a:xfrm>
+                      <a:off x="0" y="0"/>
+                      <a:ext cx="3238500" cy="247650"/>
+                    </a:xfrm>
+                    <a:prstGeom prst="rect">
+                      <a:avLst/>
+                    </a:prstGeom>
+                  </pic:spPr>
+                </pic:pic>
+              </a:graphicData>
+            </a:graphic>
+          </wp:inline>
+        </w:drawing>
+      </w:r>
+    </w:p>
+    <w:p>
+      <w:pPr>
+        <w:pStyle w:val="ListParagraph"/>
+        <w:numPr>
+          <w:ilvl w:val="0"/>
+          <w:numId w:val="4"/>
+        </w:numPr>
+      </w:pPr>
+      <w:r>
+        <w:t>Run jupyter notebook</w:t>
+      </w:r>
+    </w:p>
+    <w:p>
+      <w:pPr>
+        <w:pStyle w:val="ListParagraph"/>
+      </w:pPr>
+      <w:r>
+        <w:rPr>
+          <w:noProof/>
+        </w:rPr>
+        <w:drawing>
+          <wp:inline distT="0" distB="0" distL="0" distR="0" wp14:anchorId="7C812D40" wp14:editId="02B1ED9C">
+            <wp:extent cx="2743200" cy="257175"/>
+            <wp:effectExtent l="0" t="0" r="0" b="9525"/>
+            <wp:docPr id="5" name="Picture 5"/>
+            <wp:cNvGraphicFramePr>
+              <a:graphicFrameLocks xmlns:a="http://schemas.openxmlformats.org/drawingml/2006/main" noChangeAspect="1"/>
+            </wp:cNvGraphicFramePr>
+            <a:graphic xmlns:a="http://schemas.openxmlformats.org/drawingml/2006/main">
+              <a:graphicData uri="http://schemas.openxmlformats.org/drawingml/2006/picture">
+                <pic:pic xmlns:pic="http://schemas.openxmlformats.org/drawingml/2006/picture">
+                  <pic:nvPicPr>
+                    <pic:cNvPr id="1" name=""/>
+                    <pic:cNvPicPr/>
+                  </pic:nvPicPr>
+                  <pic:blipFill>
+                    <a:blip r:embed="rId10"/>
+                    <a:stretch>
+                      <a:fillRect/>
+                    </a:stretch>
+                  </pic:blipFill>
+                  <pic:spPr>
+                    <a:xfrm>
+                      <a:off x="0" y="0"/>
+                      <a:ext cx="2743200" cy="257175"/>
+                    </a:xfrm>
+                    <a:prstGeom prst="rect">
+                      <a:avLst/>
+                    </a:prstGeom>
+                  </pic:spPr>
+                </pic:pic>
+              </a:graphicData>
+            </a:graphic>
+          </wp:inline>
+        </w:drawing>
+      </w:r>
+    </w:p>
+    <w:p>
+      <w:pPr>
+        <w:pStyle w:val="ListParagraph"/>
+        <w:numPr>
+          <w:ilvl w:val="0"/>
+          <w:numId w:val="4"/>
+        </w:numPr>
+      </w:pPr>
+      <w:r>
+        <w:t>Run the actual program</w:t>
+      </w:r>
+    </w:p>
+    <w:p/>
     <w:sectPr>
-      <w:headerReference w:type="default" r:id="rId8"/>
+      <w:headerReference w:type="default" r:id="rId11"/>
       <w:pgSz w:w="12240" w:h="15840"/>
       <w:pgMar w:top="1440" w:right="1440" w:bottom="1440" w:left="1440" w:header="720" w:footer="720" w:gutter="0"/>
       <w:cols w:space="720"/>
@@ -101,6 +396,345 @@
 <file path=word/numbering.xml><?xml version="1.0" encoding="utf-8"?>
 <w:numbering xmlns:wpc="http://schemas.microsoft.com/office/word/2010/wordprocessingCanvas" xmlns:cx="http://schemas.microsoft.com/office/drawing/2014/chartex" xmlns:cx1="http://schemas.microsoft.com/office/drawing/2015/9/8/chartex" xmlns:cx2="http://schemas.microsoft.com/office/drawing/2015/10/21/chartex" xmlns:cx3="http://schemas.microsoft.com/office/drawing/2016/5/9/chartex" xmlns:cx4="http://schemas.microsoft.com/office/drawing/2016/5/10/chartex" xmlns:cx5="http://schemas.microsoft.com/office/drawing/2016/5/11/chartex" xmlns:cx6="http://schemas.microsoft.com/office/drawing/2016/5/12/chartex" xmlns:cx7="http://schemas.microsoft.com/office/drawing/2016/5/13/chartex" xmlns:cx8="http://schemas.microsoft.com/office/drawing/2016/5/14/chartex" xmlns:mc="http://schemas.openxmlformats.org/markup-compatibility/2006" xmlns:aink="http://schemas.microsoft.com/office/drawing/2016/ink" xmlns:am3d="http://schemas.microsoft.com/office/drawing/2017/model3d" xmlns:o="urn:schemas-microsoft-com:office:office" xmlns:oel="http://schemas.microsoft.com/office/2019/extlst" xmlns:r="http://schemas.openxmlformats.org/officeDocument/2006/relationships" xmlns:m="http://schemas.openxmlformats.org/officeDocument/2006/math" xmlns:v="urn:schemas-microsoft-com:vml" xmlns:wp14="http://schemas.microsoft.com/office/word/2010/wordprocessingDrawing" xmlns:wp="http://schemas.openxmlformats.org/drawingml/2006/wordprocessingDrawing" xmlns:w10="urn:schemas-microsoft-com:office:word" xmlns:w="http://schemas.openxmlformats.org/wordprocessingml/2006/main" xmlns:w14="http://schemas.microsoft.com/office/word/2010/wordml" xmlns:w15="http://schemas.microsoft.com/office/word/2012/wordml" xmlns:w16cex="http://schemas.microsoft.com/office/word/2018/wordml/cex" xmlns:w16cid="http://schemas.microsoft.com/office/word/2016/wordml/cid" xmlns:w16="http://schemas.microsoft.com/office/word/2018/wordml" xmlns:w16sdtdh="http://schemas.microsoft.com/office/word/2020/wordml/sdtdatahash" xmlns:w16se="http://schemas.microsoft.com/office/word/2015/wordml/symex" xmlns:wpg="http://schemas.microsoft.com/office/word/2010/wordprocessingGroup" xmlns:wpi="http://schemas.microsoft.com/office/word/2010/wordprocessingInk" xmlns:wne="http://schemas.microsoft.com/office/word/2006/wordml" xmlns:wps="http://schemas.microsoft.com/office/word/2010/wordprocessingShape" mc:Ignorable="w14 w15 w16se w16cid w16 w16cex w16sdtdh wp14">
   <w:abstractNum w:abstractNumId="0" w15:restartNumberingAfterBreak="0">
+    <w:nsid w:val="11C90CD7"/>
+    <w:multiLevelType w:val="hybridMultilevel"/>
+    <w:tmpl w:val="928A2AC8"/>
+    <w:lvl w:ilvl="0" w:tplc="04090001">
+      <w:start w:val="1"/>
+      <w:numFmt w:val="bullet"/>
+      <w:lvlText w:val=""/>
+      <w:lvlJc w:val="left"/>
+      <w:pPr>
+        <w:ind w:left="720" w:hanging="360"/>
+      </w:pPr>
+      <w:rPr>
+        <w:rFonts w:ascii="Symbol" w:hAnsi="Symbol" w:hint="default"/>
+      </w:rPr>
+    </w:lvl>
+    <w:lvl w:ilvl="1" w:tplc="04090003" w:tentative="1">
+      <w:start w:val="1"/>
+      <w:numFmt w:val="bullet"/>
+      <w:lvlText w:val="o"/>
+      <w:lvlJc w:val="left"/>
+      <w:pPr>
+        <w:ind w:left="1440" w:hanging="360"/>
+      </w:pPr>
+      <w:rPr>
+        <w:rFonts w:ascii="Courier New" w:hAnsi="Courier New" w:cs="Courier New" w:hint="default"/>
+      </w:rPr>
+    </w:lvl>
+    <w:lvl w:ilvl="2" w:tplc="04090005" w:tentative="1">
+      <w:start w:val="1"/>
+      <w:numFmt w:val="bullet"/>
+      <w:lvlText w:val=""/>
+      <w:lvlJc w:val="left"/>
+      <w:pPr>
+        <w:ind w:left="2160" w:hanging="360"/>
+      </w:pPr>
+      <w:rPr>
+        <w:rFonts w:ascii="Wingdings" w:hAnsi="Wingdings" w:hint="default"/>
+      </w:rPr>
+    </w:lvl>
+    <w:lvl w:ilvl="3" w:tplc="04090001" w:tentative="1">
+      <w:start w:val="1"/>
+      <w:numFmt w:val="bullet"/>
+      <w:lvlText w:val=""/>
+      <w:lvlJc w:val="left"/>
+      <w:pPr>
+        <w:ind w:left="2880" w:hanging="360"/>
+      </w:pPr>
+      <w:rPr>
+        <w:rFonts w:ascii="Symbol" w:hAnsi="Symbol" w:hint="default"/>
+      </w:rPr>
+    </w:lvl>
+    <w:lvl w:ilvl="4" w:tplc="04090003" w:tentative="1">
+      <w:start w:val="1"/>
+      <w:numFmt w:val="bullet"/>
+      <w:lvlText w:val="o"/>
+      <w:lvlJc w:val="left"/>
+      <w:pPr>
+        <w:ind w:left="3600" w:hanging="360"/>
+      </w:pPr>
+      <w:rPr>
+        <w:rFonts w:ascii="Courier New" w:hAnsi="Courier New" w:cs="Courier New" w:hint="default"/>
+      </w:rPr>
+    </w:lvl>
+    <w:lvl w:ilvl="5" w:tplc="04090005" w:tentative="1">
+      <w:start w:val="1"/>
+      <w:numFmt w:val="bullet"/>
+      <w:lvlText w:val=""/>
+      <w:lvlJc w:val="left"/>
+      <w:pPr>
+        <w:ind w:left="4320" w:hanging="360"/>
+      </w:pPr>
+      <w:rPr>
+        <w:rFonts w:ascii="Wingdings" w:hAnsi="Wingdings" w:hint="default"/>
+      </w:rPr>
+    </w:lvl>
+    <w:lvl w:ilvl="6" w:tplc="04090001" w:tentative="1">
+      <w:start w:val="1"/>
+      <w:numFmt w:val="bullet"/>
+      <w:lvlText w:val=""/>
+      <w:lvlJc w:val="left"/>
+      <w:pPr>
+        <w:ind w:left="5040" w:hanging="360"/>
+      </w:pPr>
+      <w:rPr>
+        <w:rFonts w:ascii="Symbol" w:hAnsi="Symbol" w:hint="default"/>
+      </w:rPr>
+    </w:lvl>
+    <w:lvl w:ilvl="7" w:tplc="04090003" w:tentative="1">
+      <w:start w:val="1"/>
+      <w:numFmt w:val="bullet"/>
+      <w:lvlText w:val="o"/>
+      <w:lvlJc w:val="left"/>
+      <w:pPr>
+        <w:ind w:left="5760" w:hanging="360"/>
+      </w:pPr>
+      <w:rPr>
+        <w:rFonts w:ascii="Courier New" w:hAnsi="Courier New" w:cs="Courier New" w:hint="default"/>
+      </w:rPr>
+    </w:lvl>
+    <w:lvl w:ilvl="8" w:tplc="04090005" w:tentative="1">
+      <w:start w:val="1"/>
+      <w:numFmt w:val="bullet"/>
+      <w:lvlText w:val=""/>
+      <w:lvlJc w:val="left"/>
+      <w:pPr>
+        <w:ind w:left="6480" w:hanging="360"/>
+      </w:pPr>
+      <w:rPr>
+        <w:rFonts w:ascii="Wingdings" w:hAnsi="Wingdings" w:hint="default"/>
+      </w:rPr>
+    </w:lvl>
+  </w:abstractNum>
+  <w:abstractNum w:abstractNumId="1" w15:restartNumberingAfterBreak="0">
+    <w:nsid w:val="33B328CC"/>
+    <w:multiLevelType w:val="hybridMultilevel"/>
+    <w:tmpl w:val="54500C9A"/>
+    <w:lvl w:ilvl="0" w:tplc="04090001">
+      <w:start w:val="1"/>
+      <w:numFmt w:val="bullet"/>
+      <w:lvlText w:val=""/>
+      <w:lvlJc w:val="left"/>
+      <w:pPr>
+        <w:ind w:left="720" w:hanging="360"/>
+      </w:pPr>
+      <w:rPr>
+        <w:rFonts w:ascii="Symbol" w:hAnsi="Symbol" w:hint="default"/>
+      </w:rPr>
+    </w:lvl>
+    <w:lvl w:ilvl="1" w:tplc="04090003" w:tentative="1">
+      <w:start w:val="1"/>
+      <w:numFmt w:val="bullet"/>
+      <w:lvlText w:val="o"/>
+      <w:lvlJc w:val="left"/>
+      <w:pPr>
+        <w:ind w:left="1440" w:hanging="360"/>
+      </w:pPr>
+      <w:rPr>
+        <w:rFonts w:ascii="Courier New" w:hAnsi="Courier New" w:cs="Courier New" w:hint="default"/>
+      </w:rPr>
+    </w:lvl>
+    <w:lvl w:ilvl="2" w:tplc="04090005" w:tentative="1">
+      <w:start w:val="1"/>
+      <w:numFmt w:val="bullet"/>
+      <w:lvlText w:val=""/>
+      <w:lvlJc w:val="left"/>
+      <w:pPr>
+        <w:ind w:left="2160" w:hanging="360"/>
+      </w:pPr>
+      <w:rPr>
+        <w:rFonts w:ascii="Wingdings" w:hAnsi="Wingdings" w:hint="default"/>
+      </w:rPr>
+    </w:lvl>
+    <w:lvl w:ilvl="3" w:tplc="04090001" w:tentative="1">
+      <w:start w:val="1"/>
+      <w:numFmt w:val="bullet"/>
+      <w:lvlText w:val=""/>
+      <w:lvlJc w:val="left"/>
+      <w:pPr>
+        <w:ind w:left="2880" w:hanging="360"/>
+      </w:pPr>
+      <w:rPr>
+        <w:rFonts w:ascii="Symbol" w:hAnsi="Symbol" w:hint="default"/>
+      </w:rPr>
+    </w:lvl>
+    <w:lvl w:ilvl="4" w:tplc="04090003" w:tentative="1">
+      <w:start w:val="1"/>
+      <w:numFmt w:val="bullet"/>
+      <w:lvlText w:val="o"/>
+      <w:lvlJc w:val="left"/>
+      <w:pPr>
+        <w:ind w:left="3600" w:hanging="360"/>
+      </w:pPr>
+      <w:rPr>
+        <w:rFonts w:ascii="Courier New" w:hAnsi="Courier New" w:cs="Courier New" w:hint="default"/>
+      </w:rPr>
+    </w:lvl>
+    <w:lvl w:ilvl="5" w:tplc="04090005" w:tentative="1">
+      <w:start w:val="1"/>
+      <w:numFmt w:val="bullet"/>
+      <w:lvlText w:val=""/>
+      <w:lvlJc w:val="left"/>
+      <w:pPr>
+        <w:ind w:left="4320" w:hanging="360"/>
+      </w:pPr>
+      <w:rPr>
+        <w:rFonts w:ascii="Wingdings" w:hAnsi="Wingdings" w:hint="default"/>
+      </w:rPr>
+    </w:lvl>
+    <w:lvl w:ilvl="6" w:tplc="04090001" w:tentative="1">
+      <w:start w:val="1"/>
+      <w:numFmt w:val="bullet"/>
+      <w:lvlText w:val=""/>
+      <w:lvlJc w:val="left"/>
+      <w:pPr>
+        <w:ind w:left="5040" w:hanging="360"/>
+      </w:pPr>
+      <w:rPr>
+        <w:rFonts w:ascii="Symbol" w:hAnsi="Symbol" w:hint="default"/>
+      </w:rPr>
+    </w:lvl>
+    <w:lvl w:ilvl="7" w:tplc="04090003" w:tentative="1">
+      <w:start w:val="1"/>
+      <w:numFmt w:val="bullet"/>
+      <w:lvlText w:val="o"/>
+      <w:lvlJc w:val="left"/>
+      <w:pPr>
+        <w:ind w:left="5760" w:hanging="360"/>
+      </w:pPr>
+      <w:rPr>
+        <w:rFonts w:ascii="Courier New" w:hAnsi="Courier New" w:cs="Courier New" w:hint="default"/>
+      </w:rPr>
+    </w:lvl>
+    <w:lvl w:ilvl="8" w:tplc="04090005" w:tentative="1">
+      <w:start w:val="1"/>
+      <w:numFmt w:val="bullet"/>
+      <w:lvlText w:val=""/>
+      <w:lvlJc w:val="left"/>
+      <w:pPr>
+        <w:ind w:left="6480" w:hanging="360"/>
+      </w:pPr>
+      <w:rPr>
+        <w:rFonts w:ascii="Wingdings" w:hAnsi="Wingdings" w:hint="default"/>
+      </w:rPr>
+    </w:lvl>
+  </w:abstractNum>
+  <w:abstractNum w:abstractNumId="2" w15:restartNumberingAfterBreak="0">
+    <w:nsid w:val="5CD05EE9"/>
+    <w:multiLevelType w:val="hybridMultilevel"/>
+    <w:tmpl w:val="960E137A"/>
+    <w:lvl w:ilvl="0" w:tplc="04090001">
+      <w:start w:val="1"/>
+      <w:numFmt w:val="bullet"/>
+      <w:lvlText w:val=""/>
+      <w:lvlJc w:val="left"/>
+      <w:pPr>
+        <w:ind w:left="720" w:hanging="360"/>
+      </w:pPr>
+      <w:rPr>
+        <w:rFonts w:ascii="Symbol" w:hAnsi="Symbol" w:hint="default"/>
+      </w:rPr>
+    </w:lvl>
+    <w:lvl w:ilvl="1" w:tplc="04090003" w:tentative="1">
+      <w:start w:val="1"/>
+      <w:numFmt w:val="bullet"/>
+      <w:lvlText w:val="o"/>
+      <w:lvlJc w:val="left"/>
+      <w:pPr>
+        <w:ind w:left="1440" w:hanging="360"/>
+      </w:pPr>
+      <w:rPr>
+        <w:rFonts w:ascii="Courier New" w:hAnsi="Courier New" w:cs="Courier New" w:hint="default"/>
+      </w:rPr>
+    </w:lvl>
+    <w:lvl w:ilvl="2" w:tplc="04090005" w:tentative="1">
+      <w:start w:val="1"/>
+      <w:numFmt w:val="bullet"/>
+      <w:lvlText w:val=""/>
+      <w:lvlJc w:val="left"/>
+      <w:pPr>
+        <w:ind w:left="2160" w:hanging="360"/>
+      </w:pPr>
+      <w:rPr>
+        <w:rFonts w:ascii="Wingdings" w:hAnsi="Wingdings" w:hint="default"/>
+      </w:rPr>
+    </w:lvl>
+    <w:lvl w:ilvl="3" w:tplc="04090001" w:tentative="1">
+      <w:start w:val="1"/>
+      <w:numFmt w:val="bullet"/>
+      <w:lvlText w:val=""/>
+      <w:lvlJc w:val="left"/>
+      <w:pPr>
+        <w:ind w:left="2880" w:hanging="360"/>
+      </w:pPr>
+      <w:rPr>
+        <w:rFonts w:ascii="Symbol" w:hAnsi="Symbol" w:hint="default"/>
+      </w:rPr>
+    </w:lvl>
+    <w:lvl w:ilvl="4" w:tplc="04090003" w:tentative="1">
+      <w:start w:val="1"/>
+      <w:numFmt w:val="bullet"/>
+      <w:lvlText w:val="o"/>
+      <w:lvlJc w:val="left"/>
+      <w:pPr>
+        <w:ind w:left="3600" w:hanging="360"/>
+      </w:pPr>
+      <w:rPr>
+        <w:rFonts w:ascii="Courier New" w:hAnsi="Courier New" w:cs="Courier New" w:hint="default"/>
+      </w:rPr>
+    </w:lvl>
+    <w:lvl w:ilvl="5" w:tplc="04090005" w:tentative="1">
+      <w:start w:val="1"/>
+      <w:numFmt w:val="bullet"/>
+      <w:lvlText w:val=""/>
+      <w:lvlJc w:val="left"/>
+      <w:pPr>
+        <w:ind w:left="4320" w:hanging="360"/>
+      </w:pPr>
+      <w:rPr>
+        <w:rFonts w:ascii="Wingdings" w:hAnsi="Wingdings" w:hint="default"/>
+      </w:rPr>
+    </w:lvl>
+    <w:lvl w:ilvl="6" w:tplc="04090001" w:tentative="1">
+      <w:start w:val="1"/>
+      <w:numFmt w:val="bullet"/>
+      <w:lvlText w:val=""/>
+      <w:lvlJc w:val="left"/>
+      <w:pPr>
+        <w:ind w:left="5040" w:hanging="360"/>
+      </w:pPr>
+      <w:rPr>
+        <w:rFonts w:ascii="Symbol" w:hAnsi="Symbol" w:hint="default"/>
+      </w:rPr>
+    </w:lvl>
+    <w:lvl w:ilvl="7" w:tplc="04090003" w:tentative="1">
+      <w:start w:val="1"/>
+      <w:numFmt w:val="bullet"/>
+      <w:lvlText w:val="o"/>
+      <w:lvlJc w:val="left"/>
+      <w:pPr>
+        <w:ind w:left="5760" w:hanging="360"/>
+      </w:pPr>
+      <w:rPr>
+        <w:rFonts w:ascii="Courier New" w:hAnsi="Courier New" w:cs="Courier New" w:hint="default"/>
+      </w:rPr>
+    </w:lvl>
+    <w:lvl w:ilvl="8" w:tplc="04090005" w:tentative="1">
+      <w:start w:val="1"/>
+      <w:numFmt w:val="bullet"/>
+      <w:lvlText w:val=""/>
+      <w:lvlJc w:val="left"/>
+      <w:pPr>
+        <w:ind w:left="6480" w:hanging="360"/>
+      </w:pPr>
+      <w:rPr>
+        <w:rFonts w:ascii="Wingdings" w:hAnsi="Wingdings" w:hint="default"/>
+      </w:rPr>
+    </w:lvl>
+  </w:abstractNum>
+  <w:abstractNum w:abstractNumId="3" w15:restartNumberingAfterBreak="0">
     <w:nsid w:val="68461E5E"/>
     <w:multiLevelType w:val="hybridMultilevel"/>
     <w:tmpl w:val="20B05B30"/>
@@ -189,7 +823,7 @@
       </w:pPr>
     </w:lvl>
   </w:abstractNum>
-  <w:abstractNum w:abstractNumId="1" w15:restartNumberingAfterBreak="0">
+  <w:abstractNum w:abstractNumId="4" w15:restartNumberingAfterBreak="0">
     <w:nsid w:val="7F5817A2"/>
     <w:multiLevelType w:val="hybridMultilevel"/>
     <w:tmpl w:val="8C96E5D0"/>
@@ -279,9 +913,18 @@
     </w:lvl>
   </w:abstractNum>
   <w:num w:numId="1" w16cid:durableId="4327608">
+    <w:abstractNumId w:val="4"/>
+  </w:num>
+  <w:num w:numId="2" w16cid:durableId="554505393">
+    <w:abstractNumId w:val="3"/>
+  </w:num>
+  <w:num w:numId="3" w16cid:durableId="433477956">
+    <w:abstractNumId w:val="2"/>
+  </w:num>
+  <w:num w:numId="4" w16cid:durableId="204295542">
     <w:abstractNumId w:val="1"/>
   </w:num>
-  <w:num w:numId="2" w16cid:durableId="554505393">
+  <w:num w:numId="5" w16cid:durableId="2128309628">
     <w:abstractNumId w:val="0"/>
   </w:num>
 </w:numbering>

</xml_diff>